<commit_message>
Server less and Server services added.
</commit_message>
<xml_diff>
--- a/AWS Notes.docx
+++ b/AWS Notes.docx
@@ -1123,8 +1123,215 @@
           <w:b/>
         </w:rPr>
       </w:pPr>
+    </w:p>
+    <w:p>
+      <w:pPr>
+        <w:pStyle w:val="ListParagraph"/>
+        <w:rPr>
+          <w:b/>
+        </w:rPr>
+      </w:pPr>
+    </w:p>
+    <w:p>
+      <w:pPr>
+        <w:pStyle w:val="ListParagraph"/>
+        <w:rPr>
+          <w:b/>
+        </w:rPr>
+      </w:pPr>
+    </w:p>
+    <w:p>
+      <w:pPr>
+        <w:pStyle w:val="ListParagraph"/>
+        <w:rPr>
+          <w:b/>
+          <w:u w:val="single"/>
+        </w:rPr>
+      </w:pPr>
+      <w:r>
+        <w:rPr>
+          <w:b/>
+          <w:u w:val="single"/>
+        </w:rPr>
+        <w:lastRenderedPageBreak/>
+        <w:t>Server Less:</w:t>
+      </w:r>
+    </w:p>
+    <w:p>
+      <w:pPr>
+        <w:pStyle w:val="ListParagraph"/>
+        <w:rPr>
+          <w:b/>
+        </w:rPr>
+      </w:pPr>
+      <w:r>
+        <w:rPr>
+          <w:b/>
+        </w:rPr>
+        <w:t xml:space="preserve">DynamoDB(No </w:t>
+      </w:r>
+      <w:proofErr w:type="spellStart"/>
+      <w:r>
+        <w:rPr>
+          <w:b/>
+        </w:rPr>
+        <w:t>Sql</w:t>
+      </w:r>
+      <w:proofErr w:type="spellEnd"/>
+      <w:r>
+        <w:rPr>
+          <w:b/>
+        </w:rPr>
+        <w:t xml:space="preserve"> </w:t>
+      </w:r>
+      <w:proofErr w:type="spellStart"/>
+      <w:r>
+        <w:rPr>
+          <w:b/>
+        </w:rPr>
+        <w:t>db</w:t>
+      </w:r>
+      <w:proofErr w:type="spellEnd"/>
+      <w:r>
+        <w:rPr>
+          <w:b/>
+        </w:rPr>
+        <w:t>)</w:t>
+      </w:r>
+    </w:p>
+    <w:p>
+      <w:pPr>
+        <w:pStyle w:val="ListParagraph"/>
+        <w:rPr>
+          <w:b/>
+        </w:rPr>
+      </w:pPr>
+      <w:r>
+        <w:rPr>
+          <w:b/>
+        </w:rPr>
+        <w:t>Aurora(RDS DB)</w:t>
+      </w:r>
+    </w:p>
+    <w:p>
+      <w:pPr>
+        <w:pStyle w:val="ListParagraph"/>
+        <w:rPr>
+          <w:b/>
+        </w:rPr>
+      </w:pPr>
+      <w:proofErr w:type="spellStart"/>
+      <w:r>
+        <w:rPr>
+          <w:b/>
+        </w:rPr>
+        <w:t>ApiGateWay</w:t>
+      </w:r>
+      <w:proofErr w:type="spellEnd"/>
+    </w:p>
+    <w:p>
+      <w:pPr>
+        <w:pStyle w:val="ListParagraph"/>
+        <w:rPr>
+          <w:b/>
+        </w:rPr>
+      </w:pPr>
+      <w:r>
+        <w:rPr>
+          <w:b/>
+        </w:rPr>
+        <w:t>Lambda</w:t>
+      </w:r>
+    </w:p>
+    <w:p>
+      <w:pPr>
+        <w:pStyle w:val="ListParagraph"/>
+        <w:rPr>
+          <w:b/>
+        </w:rPr>
+      </w:pPr>
+      <w:r>
+        <w:rPr>
+          <w:b/>
+        </w:rPr>
+        <w:t>S3</w:t>
+      </w:r>
+    </w:p>
+    <w:p>
+      <w:pPr>
+        <w:pStyle w:val="ListParagraph"/>
+        <w:rPr>
+          <w:b/>
+        </w:rPr>
+      </w:pPr>
+    </w:p>
+    <w:p>
+      <w:pPr>
+        <w:pStyle w:val="ListParagraph"/>
+        <w:rPr>
+          <w:b/>
+        </w:rPr>
+      </w:pPr>
+    </w:p>
+    <w:p>
+      <w:pPr>
+        <w:pStyle w:val="ListParagraph"/>
+        <w:rPr>
+          <w:b/>
+          <w:u w:val="single"/>
+        </w:rPr>
+      </w:pPr>
       <w:bookmarkStart w:id="0" w:name="_GoBack"/>
-      <w:bookmarkEnd w:id="0"/>
+      <w:r>
+        <w:rPr>
+          <w:b/>
+          <w:u w:val="single"/>
+        </w:rPr>
+        <w:t>Server:</w:t>
+      </w:r>
+    </w:p>
+    <w:bookmarkEnd w:id="0"/>
+    <w:p>
+      <w:pPr>
+        <w:pStyle w:val="ListParagraph"/>
+        <w:rPr>
+          <w:b/>
+        </w:rPr>
+      </w:pPr>
+      <w:r>
+        <w:rPr>
+          <w:b/>
+        </w:rPr>
+        <w:t xml:space="preserve">RDS(except </w:t>
+      </w:r>
+      <w:proofErr w:type="spellStart"/>
+      <w:r>
+        <w:rPr>
+          <w:b/>
+        </w:rPr>
+        <w:t>Aurora,Dynamo</w:t>
+      </w:r>
+      <w:proofErr w:type="spellEnd"/>
+      <w:r>
+        <w:rPr>
+          <w:b/>
+        </w:rPr>
+        <w:t xml:space="preserve"> DB)</w:t>
+      </w:r>
+    </w:p>
+    <w:p>
+      <w:pPr>
+        <w:pStyle w:val="ListParagraph"/>
+        <w:rPr>
+          <w:b/>
+        </w:rPr>
+      </w:pPr>
+      <w:r>
+        <w:rPr>
+          <w:b/>
+        </w:rPr>
+        <w:t>EC2</w:t>
+      </w:r>
     </w:p>
     <w:sectPr>
       <w:footerReference w:type="default" r:id="rId21"/>
@@ -1440,7 +1647,7 @@
       </w:pPr>
     </w:pPrDefault>
   </w:docDefaults>
-  <w:latentStyles w:defLockedState="0" w:defUIPriority="99" w:defSemiHidden="0" w:defUnhideWhenUsed="0" w:defQFormat="0" w:count="375">
+  <w:latentStyles w:defLockedState="0" w:defUIPriority="99" w:defSemiHidden="0" w:defUnhideWhenUsed="0" w:defQFormat="0" w:count="376">
     <w:lsdException w:name="Normal" w:uiPriority="0" w:qFormat="1"/>
     <w:lsdException w:name="heading 1" w:uiPriority="9" w:qFormat="1"/>
     <w:lsdException w:name="heading 2" w:semiHidden="1" w:uiPriority="9" w:unhideWhenUsed="1" w:qFormat="1"/>
@@ -1546,7 +1753,6 @@
     <w:lsdException w:name="HTML Sample" w:semiHidden="1" w:unhideWhenUsed="1"/>
     <w:lsdException w:name="HTML Typewriter" w:semiHidden="1" w:unhideWhenUsed="1"/>
     <w:lsdException w:name="HTML Variable" w:semiHidden="1" w:unhideWhenUsed="1"/>
-    <w:lsdException w:name="Normal Table" w:semiHidden="1" w:unhideWhenUsed="1"/>
     <w:lsdException w:name="annotation subject" w:semiHidden="1" w:unhideWhenUsed="1"/>
     <w:lsdException w:name="No List" w:semiHidden="1" w:unhideWhenUsed="1"/>
     <w:lsdException w:name="Outline List 1" w:semiHidden="1" w:unhideWhenUsed="1"/>
@@ -1593,10 +1799,8 @@
     <w:lsdException w:name="Table Subtle 2" w:semiHidden="1" w:unhideWhenUsed="1"/>
     <w:lsdException w:name="Table Web 1" w:semiHidden="1" w:unhideWhenUsed="1"/>
     <w:lsdException w:name="Table Web 2" w:semiHidden="1" w:unhideWhenUsed="1"/>
-    <w:lsdException w:name="Table Web 3" w:semiHidden="1" w:unhideWhenUsed="1"/>
     <w:lsdException w:name="Balloon Text" w:semiHidden="1" w:unhideWhenUsed="1"/>
     <w:lsdException w:name="Table Grid" w:uiPriority="39"/>
-    <w:lsdException w:name="Table Theme" w:semiHidden="1" w:unhideWhenUsed="1"/>
     <w:lsdException w:name="Placeholder Text" w:semiHidden="1"/>
     <w:lsdException w:name="No Spacing" w:uiPriority="1" w:qFormat="1"/>
     <w:lsdException w:name="Light Shading" w:uiPriority="60"/>
@@ -1816,6 +2020,7 @@
     <w:lsdException w:name="Smart Hyperlink" w:semiHidden="1" w:unhideWhenUsed="1"/>
     <w:lsdException w:name="Hashtag" w:semiHidden="1" w:unhideWhenUsed="1"/>
     <w:lsdException w:name="Unresolved Mention" w:semiHidden="1" w:unhideWhenUsed="1"/>
+    <w:lsdException w:name="Smart Link" w:semiHidden="1" w:unhideWhenUsed="1"/>
   </w:latentStyles>
   <w:style w:type="paragraph" w:default="1" w:styleId="Normal">
     <w:name w:val="Normal"/>

</xml_diff>